<commit_message>
01:21 Unit 19 (Lv7~8)
</commit_message>
<xml_diff>
--- a/KKH/20190930/Word.docx
+++ b/KKH/20190930/Word.docx
@@ -58,16 +58,6 @@
         <w:tab/>
         <w:tab/>
         <w:tab/>
-      </w:r>
-      <w:r>
-        <w:rPr>
-          <w:rFonts w:ascii="맑은 고딕" w:hAnsi="맑은 고딕" w:cs="맑은 고딕" w:eastAsia="맑은 고딕"/>
-          <w:color w:val="auto"/>
-          <w:spacing w:val="0"/>
-          <w:position w:val="0"/>
-          <w:sz w:val="20"/>
-          <w:shd w:fill="auto" w:val="clear"/>
-        </w:rPr>
         <w:t xml:space="preserve">초대</w:t>
       </w:r>
     </w:p>
@@ -99,16 +89,6 @@
         <w:tab/>
         <w:tab/>
         <w:tab/>
-      </w:r>
-      <w:r>
-        <w:rPr>
-          <w:rFonts w:ascii="맑은 고딕" w:hAnsi="맑은 고딕" w:cs="맑은 고딕" w:eastAsia="맑은 고딕"/>
-          <w:color w:val="auto"/>
-          <w:spacing w:val="0"/>
-          <w:position w:val="0"/>
-          <w:sz w:val="20"/>
-          <w:shd w:fill="auto" w:val="clear"/>
-        </w:rPr>
         <w:t xml:space="preserve">모이다.</w:t>
       </w:r>
     </w:p>
@@ -391,16 +371,6 @@
         <w:tab/>
         <w:tab/>
         <w:tab/>
-      </w:r>
-      <w:r>
-        <w:rPr>
-          <w:rFonts w:ascii="맑은 고딕" w:hAnsi="맑은 고딕" w:cs="맑은 고딕" w:eastAsia="맑은 고딕"/>
-          <w:color w:val="auto"/>
-          <w:spacing w:val="0"/>
-          <w:position w:val="0"/>
-          <w:sz w:val="20"/>
-          <w:shd w:fill="auto" w:val="clear"/>
-        </w:rPr>
         <w:t xml:space="preserve">프리랜서, 소속되지 않은 용병</w:t>
       </w:r>
     </w:p>
@@ -432,16 +402,6 @@
         <w:tab/>
         <w:tab/>
         <w:tab/>
-      </w:r>
-      <w:r>
-        <w:rPr>
-          <w:rFonts w:ascii="맑은 고딕" w:hAnsi="맑은 고딕" w:cs="맑은 고딕" w:eastAsia="맑은 고딕"/>
-          <w:color w:val="auto"/>
-          <w:spacing w:val="0"/>
-          <w:position w:val="0"/>
-          <w:sz w:val="20"/>
-          <w:shd w:fill="auto" w:val="clear"/>
-        </w:rPr>
         <w:t xml:space="preserve">기자, 저널리스트</w:t>
       </w:r>
     </w:p>
@@ -613,6 +573,151 @@
           <w:shd w:fill="auto" w:val="clear"/>
         </w:rPr>
       </w:pPr>
+      <w:r>
+        <w:rPr>
+          <w:rFonts w:ascii="맑은 고딕" w:hAnsi="맑은 고딕" w:cs="맑은 고딕" w:eastAsia="맑은 고딕"/>
+          <w:color w:val="auto"/>
+          <w:spacing w:val="0"/>
+          <w:position w:val="0"/>
+          <w:sz w:val="20"/>
+          <w:shd w:fill="auto" w:val="clear"/>
+        </w:rPr>
+        <w:t xml:space="preserve">predict </w:t>
+        <w:tab/>
+        <w:tab/>
+        <w:tab/>
+        <w:tab/>
+        <w:tab/>
+      </w:r>
+      <w:r>
+        <w:rPr>
+          <w:rFonts w:ascii="맑은 고딕" w:hAnsi="맑은 고딕" w:cs="맑은 고딕" w:eastAsia="맑은 고딕"/>
+          <w:color w:val="auto"/>
+          <w:spacing w:val="0"/>
+          <w:position w:val="0"/>
+          <w:sz w:val="20"/>
+          <w:shd w:fill="auto" w:val="clear"/>
+        </w:rPr>
+        <w:t xml:space="preserve">예측하다.</w:t>
+      </w:r>
+    </w:p>
+    <w:p>
+      <w:pPr>
+        <w:spacing w:before="0" w:after="200" w:line="276"/>
+        <w:ind w:right="0" w:left="0" w:firstLine="0"/>
+        <w:jc w:val="left"/>
+        <w:rPr>
+          <w:rFonts w:ascii="맑은 고딕" w:hAnsi="맑은 고딕" w:cs="맑은 고딕" w:eastAsia="맑은 고딕"/>
+          <w:color w:val="auto"/>
+          <w:spacing w:val="0"/>
+          <w:position w:val="0"/>
+          <w:sz w:val="20"/>
+          <w:shd w:fill="auto" w:val="clear"/>
+        </w:rPr>
+      </w:pPr>
+      <w:r>
+        <w:rPr>
+          <w:rFonts w:ascii="맑은 고딕" w:hAnsi="맑은 고딕" w:cs="맑은 고딕" w:eastAsia="맑은 고딕"/>
+          <w:color w:val="auto"/>
+          <w:spacing w:val="0"/>
+          <w:position w:val="0"/>
+          <w:sz w:val="20"/>
+          <w:shd w:fill="auto" w:val="clear"/>
+        </w:rPr>
+        <w:t xml:space="preserve">probability</w:t>
+        <w:tab/>
+        <w:tab/>
+        <w:tab/>
+        <w:tab/>
+      </w:r>
+      <w:r>
+        <w:rPr>
+          <w:rFonts w:ascii="맑은 고딕" w:hAnsi="맑은 고딕" w:cs="맑은 고딕" w:eastAsia="맑은 고딕"/>
+          <w:color w:val="auto"/>
+          <w:spacing w:val="0"/>
+          <w:position w:val="0"/>
+          <w:sz w:val="20"/>
+          <w:shd w:fill="auto" w:val="clear"/>
+        </w:rPr>
+        <w:t xml:space="preserve">개연성, 확률</w:t>
+      </w:r>
+    </w:p>
+    <w:p>
+      <w:pPr>
+        <w:spacing w:before="0" w:after="200" w:line="276"/>
+        <w:ind w:right="0" w:left="0" w:firstLine="0"/>
+        <w:jc w:val="left"/>
+        <w:rPr>
+          <w:rFonts w:ascii="맑은 고딕" w:hAnsi="맑은 고딕" w:cs="맑은 고딕" w:eastAsia="맑은 고딕"/>
+          <w:color w:val="auto"/>
+          <w:spacing w:val="0"/>
+          <w:position w:val="0"/>
+          <w:sz w:val="20"/>
+          <w:shd w:fill="auto" w:val="clear"/>
+        </w:rPr>
+      </w:pPr>
+      <w:r>
+        <w:rPr>
+          <w:rFonts w:ascii="맑은 고딕" w:hAnsi="맑은 고딕" w:cs="맑은 고딕" w:eastAsia="맑은 고딕"/>
+          <w:color w:val="auto"/>
+          <w:spacing w:val="0"/>
+          <w:position w:val="0"/>
+          <w:sz w:val="20"/>
+          <w:shd w:fill="auto" w:val="clear"/>
+        </w:rPr>
+        <w:t xml:space="preserve">be likely (</w:t>
+      </w:r>
+      <w:r>
+        <w:rPr>
+          <w:rFonts w:ascii="맑은 고딕" w:hAnsi="맑은 고딕" w:cs="맑은 고딕" w:eastAsia="맑은 고딕"/>
+          <w:color w:val="auto"/>
+          <w:spacing w:val="0"/>
+          <w:position w:val="0"/>
+          <w:sz w:val="20"/>
+          <w:shd w:fill="auto" w:val="clear"/>
+        </w:rPr>
+        <w:t xml:space="preserve">to)</w:t>
+      </w:r>
+      <w:r>
+        <w:rPr>
+          <w:rFonts w:ascii="맑은 고딕" w:hAnsi="맑은 고딕" w:cs="맑은 고딕" w:eastAsia="맑은 고딕"/>
+          <w:color w:val="auto"/>
+          <w:spacing w:val="0"/>
+          <w:position w:val="0"/>
+          <w:sz w:val="20"/>
+          <w:shd w:fill="auto" w:val="clear"/>
+        </w:rPr>
+        <w:tab/>
+        <w:tab/>
+        <w:tab/>
+        <w:tab/>
+      </w:r>
+      <w:r>
+        <w:rPr>
+          <w:rFonts w:ascii="맑은 고딕" w:hAnsi="맑은 고딕" w:cs="맑은 고딕" w:eastAsia="맑은 고딕"/>
+          <w:color w:val="auto"/>
+          <w:spacing w:val="0"/>
+          <w:position w:val="0"/>
+          <w:sz w:val="20"/>
+          <w:shd w:fill="auto" w:val="clear"/>
+        </w:rPr>
+        <w:t xml:space="preserve">개연성이 있다.</w:t>
+      </w:r>
+    </w:p>
+    <w:p>
+      <w:pPr>
+        <w:spacing w:before="0" w:after="200" w:line="276"/>
+        <w:ind w:right="0" w:left="0" w:firstLine="0"/>
+        <w:jc w:val="left"/>
+        <w:rPr>
+          <w:rFonts w:ascii="맑은 고딕" w:hAnsi="맑은 고딕" w:cs="맑은 고딕" w:eastAsia="맑은 고딕"/>
+          <w:color w:val="auto"/>
+          <w:spacing w:val="0"/>
+          <w:position w:val="0"/>
+          <w:sz w:val="20"/>
+          <w:shd w:fill="auto" w:val="clear"/>
+        </w:rPr>
+      </w:pPr>
     </w:p>
     <w:p>
       <w:pPr>
@@ -639,16 +744,6 @@
         </w:rPr>
         <w:t xml:space="preserve">I'd love to come. Thank you for the invitation.</w:t>
         <w:tab/>
-      </w:r>
-      <w:r>
-        <w:rPr>
-          <w:rFonts w:ascii="맑은 고딕" w:hAnsi="맑은 고딕" w:cs="맑은 고딕" w:eastAsia="맑은 고딕"/>
-          <w:color w:val="auto"/>
-          <w:spacing w:val="0"/>
-          <w:position w:val="0"/>
-          <w:sz w:val="20"/>
-          <w:shd w:fill="auto" w:val="clear"/>
-        </w:rPr>
         <w:t xml:space="preserve">정말 가고 싶어요. 초대해주셔서 감사합니다.</w:t>
       </w:r>
     </w:p>
@@ -677,16 +772,6 @@
         </w:rPr>
         <w:t xml:space="preserve">I try to get together with the people in the department at least twice a year.</w:t>
         <w:tab/>
-      </w:r>
-      <w:r>
-        <w:rPr>
-          <w:rFonts w:ascii="맑은 고딕" w:hAnsi="맑은 고딕" w:cs="맑은 고딕" w:eastAsia="맑은 고딕"/>
-          <w:color w:val="auto"/>
-          <w:spacing w:val="0"/>
-          <w:position w:val="0"/>
-          <w:sz w:val="20"/>
-          <w:shd w:fill="auto" w:val="clear"/>
-        </w:rPr>
         <w:t xml:space="preserve">최소한 일 년에 두 번 정도는 부서 사람들과 함께 어울리려고 노력하고 있어요.</w:t>
       </w:r>
     </w:p>
@@ -715,16 +800,6 @@
         </w:rPr>
         <w:t xml:space="preserve">I haven't had a chance to meet every one socially yet.</w:t>
         <w:tab/>
-      </w:r>
-      <w:r>
-        <w:rPr>
-          <w:rFonts w:ascii="맑은 고딕" w:hAnsi="맑은 고딕" w:cs="맑은 고딕" w:eastAsia="맑은 고딕"/>
-          <w:color w:val="auto"/>
-          <w:spacing w:val="0"/>
-          <w:position w:val="0"/>
-          <w:sz w:val="20"/>
-          <w:shd w:fill="auto" w:val="clear"/>
-        </w:rPr>
         <w:t xml:space="preserve">저는 아직까지도 모든 사람들을 친하게 만나볼 기회가 없었습니다.</w:t>
       </w:r>
     </w:p>
@@ -781,16 +856,6 @@
         </w:rPr>
         <w:t xml:space="preserve">Well. I look forward to it.</w:t>
         <w:tab/>
-      </w:r>
-      <w:r>
-        <w:rPr>
-          <w:rFonts w:ascii="맑은 고딕" w:hAnsi="맑은 고딕" w:cs="맑은 고딕" w:eastAsia="맑은 고딕"/>
-          <w:color w:val="auto"/>
-          <w:spacing w:val="0"/>
-          <w:position w:val="0"/>
-          <w:sz w:val="20"/>
-          <w:shd w:fill="auto" w:val="clear"/>
-        </w:rPr>
         <w:t xml:space="preserve">파티가 기다려지는군요.</w:t>
       </w:r>
     </w:p>
@@ -833,9 +898,139 @@
           <w:sz w:val="20"/>
           <w:shd w:fill="auto" w:val="clear"/>
         </w:rPr>
-        <w:t xml:space="preserve">I haven't + P.P(</w:t>
-      </w:r>
-      <w:r>
+        <w:t xml:space="preserve">I haven't + P.P(과거분사)</w:t>
+        <w:tab/>
+        <w:t xml:space="preserve">나는 ~하지 못했다.</w:t>
+      </w:r>
+    </w:p>
+    <w:p>
+      <w:pPr>
+        <w:spacing w:before="0" w:after="200" w:line="276"/>
+        <w:ind w:right="0" w:left="0" w:firstLine="0"/>
+        <w:jc w:val="left"/>
+        <w:rPr>
+          <w:rFonts w:ascii="맑은 고딕" w:hAnsi="맑은 고딕" w:cs="맑은 고딕" w:eastAsia="맑은 고딕"/>
+          <w:color w:val="auto"/>
+          <w:spacing w:val="0"/>
+          <w:position w:val="0"/>
+          <w:sz w:val="20"/>
+          <w:shd w:fill="auto" w:val="clear"/>
+        </w:rPr>
+      </w:pPr>
+      <w:r>
+        <w:rPr>
+          <w:rFonts w:ascii="맑은 고딕" w:hAnsi="맑은 고딕" w:cs="맑은 고딕" w:eastAsia="맑은 고딕"/>
+          <w:color w:val="auto"/>
+          <w:spacing w:val="0"/>
+          <w:position w:val="0"/>
+          <w:sz w:val="20"/>
+          <w:shd w:fill="auto" w:val="clear"/>
+        </w:rPr>
+        <w:tab/>
+        <w:t xml:space="preserve">= I haven't photographed celebrities for two years.</w:t>
+      </w:r>
+    </w:p>
+    <w:p>
+      <w:pPr>
+        <w:spacing w:before="0" w:after="200" w:line="276"/>
+        <w:ind w:right="0" w:left="0" w:firstLine="0"/>
+        <w:jc w:val="left"/>
+        <w:rPr>
+          <w:rFonts w:ascii="맑은 고딕" w:hAnsi="맑은 고딕" w:cs="맑은 고딕" w:eastAsia="맑은 고딕"/>
+          <w:color w:val="auto"/>
+          <w:spacing w:val="0"/>
+          <w:position w:val="0"/>
+          <w:sz w:val="20"/>
+          <w:shd w:fill="auto" w:val="clear"/>
+        </w:rPr>
+      </w:pPr>
+      <w:r>
+        <w:rPr>
+          <w:rFonts w:ascii="맑은 고딕" w:hAnsi="맑은 고딕" w:cs="맑은 고딕" w:eastAsia="맑은 고딕"/>
+          <w:color w:val="auto"/>
+          <w:spacing w:val="0"/>
+          <w:position w:val="0"/>
+          <w:sz w:val="20"/>
+          <w:shd w:fill="auto" w:val="clear"/>
+        </w:rPr>
+        <w:tab/>
+        <w:t xml:space="preserve">= I haven't had a chance to work as a freelance journalist.</w:t>
+      </w:r>
+    </w:p>
+    <w:p>
+      <w:pPr>
+        <w:spacing w:before="0" w:after="200" w:line="276"/>
+        <w:ind w:right="0" w:left="0" w:firstLine="0"/>
+        <w:jc w:val="left"/>
+        <w:rPr>
+          <w:rFonts w:ascii="맑은 고딕" w:hAnsi="맑은 고딕" w:cs="맑은 고딕" w:eastAsia="맑은 고딕"/>
+          <w:color w:val="auto"/>
+          <w:spacing w:val="0"/>
+          <w:position w:val="0"/>
+          <w:sz w:val="20"/>
+          <w:shd w:fill="auto" w:val="clear"/>
+        </w:rPr>
+      </w:pPr>
+      <w:r>
+        <w:rPr>
+          <w:rFonts w:ascii="맑은 고딕" w:hAnsi="맑은 고딕" w:cs="맑은 고딕" w:eastAsia="맑은 고딕"/>
+          <w:color w:val="auto"/>
+          <w:spacing w:val="0"/>
+          <w:position w:val="0"/>
+          <w:sz w:val="20"/>
+          <w:shd w:fill="auto" w:val="clear"/>
+        </w:rPr>
+        <w:tab/>
+        <w:t xml:space="preserve">= I haven't applied for that company.</w:t>
+      </w:r>
+    </w:p>
+    <w:p>
+      <w:pPr>
+        <w:spacing w:before="0" w:after="200" w:line="276"/>
+        <w:ind w:right="0" w:left="0" w:firstLine="0"/>
+        <w:jc w:val="left"/>
+        <w:rPr>
+          <w:rFonts w:ascii="맑은 고딕" w:hAnsi="맑은 고딕" w:cs="맑은 고딕" w:eastAsia="맑은 고딕"/>
+          <w:color w:val="auto"/>
+          <w:spacing w:val="0"/>
+          <w:position w:val="0"/>
+          <w:sz w:val="20"/>
+          <w:shd w:fill="auto" w:val="clear"/>
+        </w:rPr>
+      </w:pPr>
+      <w:r>
+        <w:rPr>
+          <w:rFonts w:ascii="맑은 고딕" w:hAnsi="맑은 고딕" w:cs="맑은 고딕" w:eastAsia="맑은 고딕"/>
+          <w:color w:val="auto"/>
+          <w:spacing w:val="0"/>
+          <w:position w:val="0"/>
+          <w:sz w:val="20"/>
+          <w:shd w:fill="auto" w:val="clear"/>
+        </w:rPr>
+        <w:tab/>
+        <w:t xml:space="preserve">= I haven't written many adventure stories yet.</w:t>
+      </w:r>
+    </w:p>
+    <w:p>
+      <w:pPr>
+        <w:spacing w:before="0" w:after="200" w:line="276"/>
+        <w:ind w:right="0" w:left="0" w:firstLine="0"/>
+        <w:jc w:val="left"/>
+        <w:rPr>
+          <w:rFonts w:ascii="맑은 고딕" w:hAnsi="맑은 고딕" w:cs="맑은 고딕" w:eastAsia="맑은 고딕"/>
+          <w:color w:val="auto"/>
+          <w:spacing w:val="0"/>
+          <w:position w:val="0"/>
+          <w:sz w:val="20"/>
+          <w:shd w:fill="auto" w:val="clear"/>
+        </w:rPr>
+      </w:pPr>
+    </w:p>
+    <w:p>
+      <w:pPr>
+        <w:spacing w:before="0" w:after="200" w:line="276"/>
+        <w:ind w:right="0" w:left="0" w:firstLine="0"/>
+        <w:jc w:val="left"/>
         <w:rPr>
           <w:rFonts w:ascii="맑은 고딕" w:hAnsi="맑은 고딕" w:cs="맑은 고딕" w:eastAsia="맑은 고딕"/>
           <w:b/>
@@ -845,139 +1040,8 @@
           <w:sz w:val="20"/>
           <w:shd w:fill="auto" w:val="clear"/>
         </w:rPr>
-        <w:t xml:space="preserve">과거분사)</w:t>
-        <w:tab/>
-        <w:t xml:space="preserve">나는 ~하지 못했다.</w:t>
-      </w:r>
-    </w:p>
-    <w:p>
-      <w:pPr>
-        <w:spacing w:before="0" w:after="200" w:line="276"/>
-        <w:ind w:right="0" w:left="0" w:firstLine="0"/>
-        <w:jc w:val="left"/>
-        <w:rPr>
-          <w:rFonts w:ascii="맑은 고딕" w:hAnsi="맑은 고딕" w:cs="맑은 고딕" w:eastAsia="맑은 고딕"/>
-          <w:color w:val="auto"/>
-          <w:spacing w:val="0"/>
-          <w:position w:val="0"/>
-          <w:sz w:val="20"/>
-          <w:shd w:fill="auto" w:val="clear"/>
-        </w:rPr>
-      </w:pPr>
-      <w:r>
-        <w:rPr>
-          <w:rFonts w:ascii="맑은 고딕" w:hAnsi="맑은 고딕" w:cs="맑은 고딕" w:eastAsia="맑은 고딕"/>
-          <w:color w:val="auto"/>
-          <w:spacing w:val="0"/>
-          <w:position w:val="0"/>
-          <w:sz w:val="20"/>
-          <w:shd w:fill="auto" w:val="clear"/>
-        </w:rPr>
-        <w:tab/>
-        <w:t xml:space="preserve">= I haven't photographed celebrities for two years.</w:t>
-      </w:r>
-    </w:p>
-    <w:p>
-      <w:pPr>
-        <w:spacing w:before="0" w:after="200" w:line="276"/>
-        <w:ind w:right="0" w:left="0" w:firstLine="0"/>
-        <w:jc w:val="left"/>
-        <w:rPr>
-          <w:rFonts w:ascii="맑은 고딕" w:hAnsi="맑은 고딕" w:cs="맑은 고딕" w:eastAsia="맑은 고딕"/>
-          <w:color w:val="auto"/>
-          <w:spacing w:val="0"/>
-          <w:position w:val="0"/>
-          <w:sz w:val="20"/>
-          <w:shd w:fill="auto" w:val="clear"/>
-        </w:rPr>
-      </w:pPr>
-      <w:r>
-        <w:rPr>
-          <w:rFonts w:ascii="맑은 고딕" w:hAnsi="맑은 고딕" w:cs="맑은 고딕" w:eastAsia="맑은 고딕"/>
-          <w:color w:val="auto"/>
-          <w:spacing w:val="0"/>
-          <w:position w:val="0"/>
-          <w:sz w:val="20"/>
-          <w:shd w:fill="auto" w:val="clear"/>
-        </w:rPr>
-        <w:tab/>
-        <w:t xml:space="preserve">= I haven't had a chance to work as a freelance journalist.</w:t>
-      </w:r>
-    </w:p>
-    <w:p>
-      <w:pPr>
-        <w:spacing w:before="0" w:after="200" w:line="276"/>
-        <w:ind w:right="0" w:left="0" w:firstLine="0"/>
-        <w:jc w:val="left"/>
-        <w:rPr>
-          <w:rFonts w:ascii="맑은 고딕" w:hAnsi="맑은 고딕" w:cs="맑은 고딕" w:eastAsia="맑은 고딕"/>
-          <w:color w:val="auto"/>
-          <w:spacing w:val="0"/>
-          <w:position w:val="0"/>
-          <w:sz w:val="20"/>
-          <w:shd w:fill="auto" w:val="clear"/>
-        </w:rPr>
-      </w:pPr>
-      <w:r>
-        <w:rPr>
-          <w:rFonts w:ascii="맑은 고딕" w:hAnsi="맑은 고딕" w:cs="맑은 고딕" w:eastAsia="맑은 고딕"/>
-          <w:color w:val="auto"/>
-          <w:spacing w:val="0"/>
-          <w:position w:val="0"/>
-          <w:sz w:val="20"/>
-          <w:shd w:fill="auto" w:val="clear"/>
-        </w:rPr>
-        <w:tab/>
-        <w:t xml:space="preserve">= I haven't applied for that company.</w:t>
-      </w:r>
-    </w:p>
-    <w:p>
-      <w:pPr>
-        <w:spacing w:before="0" w:after="200" w:line="276"/>
-        <w:ind w:right="0" w:left="0" w:firstLine="0"/>
-        <w:jc w:val="left"/>
-        <w:rPr>
-          <w:rFonts w:ascii="맑은 고딕" w:hAnsi="맑은 고딕" w:cs="맑은 고딕" w:eastAsia="맑은 고딕"/>
-          <w:color w:val="auto"/>
-          <w:spacing w:val="0"/>
-          <w:position w:val="0"/>
-          <w:sz w:val="20"/>
-          <w:shd w:fill="auto" w:val="clear"/>
-        </w:rPr>
-      </w:pPr>
-      <w:r>
-        <w:rPr>
-          <w:rFonts w:ascii="맑은 고딕" w:hAnsi="맑은 고딕" w:cs="맑은 고딕" w:eastAsia="맑은 고딕"/>
-          <w:color w:val="auto"/>
-          <w:spacing w:val="0"/>
-          <w:position w:val="0"/>
-          <w:sz w:val="20"/>
-          <w:shd w:fill="auto" w:val="clear"/>
-        </w:rPr>
-        <w:tab/>
-        <w:t xml:space="preserve">= I haven't written many adventure stories yet.</w:t>
-      </w:r>
-    </w:p>
-    <w:p>
-      <w:pPr>
-        <w:spacing w:before="0" w:after="200" w:line="276"/>
-        <w:ind w:right="0" w:left="0" w:firstLine="0"/>
-        <w:jc w:val="left"/>
-        <w:rPr>
-          <w:rFonts w:ascii="맑은 고딕" w:hAnsi="맑은 고딕" w:cs="맑은 고딕" w:eastAsia="맑은 고딕"/>
-          <w:color w:val="auto"/>
-          <w:spacing w:val="0"/>
-          <w:position w:val="0"/>
-          <w:sz w:val="20"/>
-          <w:shd w:fill="auto" w:val="clear"/>
-        </w:rPr>
-      </w:pPr>
-    </w:p>
-    <w:p>
-      <w:pPr>
-        <w:spacing w:before="0" w:after="200" w:line="276"/>
-        <w:ind w:right="0" w:left="0" w:firstLine="0"/>
-        <w:jc w:val="left"/>
+      </w:pPr>
+      <w:r>
         <w:rPr>
           <w:rFonts w:ascii="맑은 고딕" w:hAnsi="맑은 고딕" w:cs="맑은 고딕" w:eastAsia="맑은 고딕"/>
           <w:b/>
@@ -987,8 +1051,112 @@
           <w:sz w:val="20"/>
           <w:shd w:fill="auto" w:val="clear"/>
         </w:rPr>
-      </w:pPr>
-      <w:r>
+        <w:t xml:space="preserve">I'd like to invite you to a party.</w:t>
+        <w:tab/>
+        <w:t xml:space="preserve">파티에 당신을 초대하고 싶어요.</w:t>
+      </w:r>
+    </w:p>
+    <w:p>
+      <w:pPr>
+        <w:spacing w:before="0" w:after="200" w:line="276"/>
+        <w:ind w:right="0" w:left="0" w:firstLine="0"/>
+        <w:jc w:val="left"/>
+        <w:rPr>
+          <w:rFonts w:ascii="맑은 고딕" w:hAnsi="맑은 고딕" w:cs="맑은 고딕" w:eastAsia="맑은 고딕"/>
+          <w:color w:val="auto"/>
+          <w:spacing w:val="0"/>
+          <w:position w:val="0"/>
+          <w:sz w:val="20"/>
+          <w:shd w:fill="auto" w:val="clear"/>
+        </w:rPr>
+      </w:pPr>
+      <w:r>
+        <w:rPr>
+          <w:rFonts w:ascii="맑은 고딕" w:hAnsi="맑은 고딕" w:cs="맑은 고딕" w:eastAsia="맑은 고딕"/>
+          <w:color w:val="auto"/>
+          <w:spacing w:val="0"/>
+          <w:position w:val="0"/>
+          <w:sz w:val="20"/>
+          <w:shd w:fill="auto" w:val="clear"/>
+        </w:rPr>
+        <w:tab/>
+        <w:t xml:space="preserve">= Why don't you come to a party?</w:t>
+      </w:r>
+    </w:p>
+    <w:p>
+      <w:pPr>
+        <w:spacing w:before="0" w:after="200" w:line="276"/>
+        <w:ind w:right="0" w:left="0" w:firstLine="0"/>
+        <w:jc w:val="left"/>
+        <w:rPr>
+          <w:rFonts w:ascii="맑은 고딕" w:hAnsi="맑은 고딕" w:cs="맑은 고딕" w:eastAsia="맑은 고딕"/>
+          <w:color w:val="auto"/>
+          <w:spacing w:val="0"/>
+          <w:position w:val="0"/>
+          <w:sz w:val="20"/>
+          <w:shd w:fill="auto" w:val="clear"/>
+        </w:rPr>
+      </w:pPr>
+      <w:r>
+        <w:rPr>
+          <w:rFonts w:ascii="맑은 고딕" w:hAnsi="맑은 고딕" w:cs="맑은 고딕" w:eastAsia="맑은 고딕"/>
+          <w:color w:val="auto"/>
+          <w:spacing w:val="0"/>
+          <w:position w:val="0"/>
+          <w:sz w:val="20"/>
+          <w:shd w:fill="auto" w:val="clear"/>
+        </w:rPr>
+        <w:tab/>
+        <w:t xml:space="preserve">= How about coming over to my party?</w:t>
+      </w:r>
+    </w:p>
+    <w:p>
+      <w:pPr>
+        <w:spacing w:before="0" w:after="200" w:line="276"/>
+        <w:ind w:right="0" w:left="0" w:firstLine="0"/>
+        <w:jc w:val="left"/>
+        <w:rPr>
+          <w:rFonts w:ascii="맑은 고딕" w:hAnsi="맑은 고딕" w:cs="맑은 고딕" w:eastAsia="맑은 고딕"/>
+          <w:color w:val="auto"/>
+          <w:spacing w:val="0"/>
+          <w:position w:val="0"/>
+          <w:sz w:val="20"/>
+          <w:shd w:fill="auto" w:val="clear"/>
+        </w:rPr>
+      </w:pPr>
+      <w:r>
+        <w:rPr>
+          <w:rFonts w:ascii="맑은 고딕" w:hAnsi="맑은 고딕" w:cs="맑은 고딕" w:eastAsia="맑은 고딕"/>
+          <w:color w:val="auto"/>
+          <w:spacing w:val="0"/>
+          <w:position w:val="0"/>
+          <w:sz w:val="20"/>
+          <w:shd w:fill="auto" w:val="clear"/>
+        </w:rPr>
+        <w:tab/>
+        <w:t xml:space="preserve">= Would you like to join the party?</w:t>
+      </w:r>
+    </w:p>
+    <w:p>
+      <w:pPr>
+        <w:spacing w:before="0" w:after="200" w:line="276"/>
+        <w:ind w:right="0" w:left="0" w:firstLine="0"/>
+        <w:jc w:val="left"/>
+        <w:rPr>
+          <w:rFonts w:ascii="맑은 고딕" w:hAnsi="맑은 고딕" w:cs="맑은 고딕" w:eastAsia="맑은 고딕"/>
+          <w:color w:val="auto"/>
+          <w:spacing w:val="0"/>
+          <w:position w:val="0"/>
+          <w:sz w:val="20"/>
+          <w:shd w:fill="auto" w:val="clear"/>
+        </w:rPr>
+      </w:pPr>
+    </w:p>
+    <w:p>
+      <w:pPr>
+        <w:spacing w:before="0" w:after="200" w:line="276"/>
+        <w:ind w:right="0" w:left="0" w:firstLine="0"/>
+        <w:jc w:val="left"/>
         <w:rPr>
           <w:rFonts w:ascii="맑은 고딕" w:hAnsi="맑은 고딕" w:cs="맑은 고딕" w:eastAsia="맑은 고딕"/>
           <w:b/>
@@ -998,9 +1166,7 @@
           <w:sz w:val="20"/>
           <w:shd w:fill="auto" w:val="clear"/>
         </w:rPr>
-        <w:t xml:space="preserve">I'd like to invite you to a party.</w:t>
-        <w:tab/>
-      </w:r>
+      </w:pPr>
       <w:r>
         <w:rPr>
           <w:rFonts w:ascii="맑은 고딕" w:hAnsi="맑은 고딕" w:cs="맑은 고딕" w:eastAsia="맑은 고딕"/>
@@ -1011,143 +1177,8 @@
           <w:sz w:val="20"/>
           <w:shd w:fill="auto" w:val="clear"/>
         </w:rPr>
-        <w:t xml:space="preserve">파티에 당신을 초대하고 싶어요.</w:t>
-      </w:r>
-    </w:p>
-    <w:p>
-      <w:pPr>
-        <w:spacing w:before="0" w:after="200" w:line="276"/>
-        <w:ind w:right="0" w:left="0" w:firstLine="0"/>
-        <w:jc w:val="left"/>
-        <w:rPr>
-          <w:rFonts w:ascii="맑은 고딕" w:hAnsi="맑은 고딕" w:cs="맑은 고딕" w:eastAsia="맑은 고딕"/>
-          <w:color w:val="auto"/>
-          <w:spacing w:val="0"/>
-          <w:position w:val="0"/>
-          <w:sz w:val="20"/>
-          <w:shd w:fill="auto" w:val="clear"/>
-        </w:rPr>
-      </w:pPr>
-      <w:r>
-        <w:rPr>
-          <w:rFonts w:ascii="맑은 고딕" w:hAnsi="맑은 고딕" w:cs="맑은 고딕" w:eastAsia="맑은 고딕"/>
-          <w:color w:val="auto"/>
-          <w:spacing w:val="0"/>
-          <w:position w:val="0"/>
-          <w:sz w:val="20"/>
-          <w:shd w:fill="auto" w:val="clear"/>
-        </w:rPr>
-        <w:tab/>
-        <w:t xml:space="preserve">= Why don't you come to a party?</w:t>
-      </w:r>
-    </w:p>
-    <w:p>
-      <w:pPr>
-        <w:spacing w:before="0" w:after="200" w:line="276"/>
-        <w:ind w:right="0" w:left="0" w:firstLine="0"/>
-        <w:jc w:val="left"/>
-        <w:rPr>
-          <w:rFonts w:ascii="맑은 고딕" w:hAnsi="맑은 고딕" w:cs="맑은 고딕" w:eastAsia="맑은 고딕"/>
-          <w:color w:val="auto"/>
-          <w:spacing w:val="0"/>
-          <w:position w:val="0"/>
-          <w:sz w:val="20"/>
-          <w:shd w:fill="auto" w:val="clear"/>
-        </w:rPr>
-      </w:pPr>
-      <w:r>
-        <w:rPr>
-          <w:rFonts w:ascii="맑은 고딕" w:hAnsi="맑은 고딕" w:cs="맑은 고딕" w:eastAsia="맑은 고딕"/>
-          <w:color w:val="auto"/>
-          <w:spacing w:val="0"/>
-          <w:position w:val="0"/>
-          <w:sz w:val="20"/>
-          <w:shd w:fill="auto" w:val="clear"/>
-        </w:rPr>
-        <w:tab/>
-        <w:t xml:space="preserve">= How about coming over to my party?</w:t>
-      </w:r>
-    </w:p>
-    <w:p>
-      <w:pPr>
-        <w:spacing w:before="0" w:after="200" w:line="276"/>
-        <w:ind w:right="0" w:left="0" w:firstLine="0"/>
-        <w:jc w:val="left"/>
-        <w:rPr>
-          <w:rFonts w:ascii="맑은 고딕" w:hAnsi="맑은 고딕" w:cs="맑은 고딕" w:eastAsia="맑은 고딕"/>
-          <w:color w:val="auto"/>
-          <w:spacing w:val="0"/>
-          <w:position w:val="0"/>
-          <w:sz w:val="20"/>
-          <w:shd w:fill="auto" w:val="clear"/>
-        </w:rPr>
-      </w:pPr>
-      <w:r>
-        <w:rPr>
-          <w:rFonts w:ascii="맑은 고딕" w:hAnsi="맑은 고딕" w:cs="맑은 고딕" w:eastAsia="맑은 고딕"/>
-          <w:color w:val="auto"/>
-          <w:spacing w:val="0"/>
-          <w:position w:val="0"/>
-          <w:sz w:val="20"/>
-          <w:shd w:fill="auto" w:val="clear"/>
-        </w:rPr>
-        <w:tab/>
-        <w:t xml:space="preserve">= Would you like to join the party?</w:t>
-      </w:r>
-    </w:p>
-    <w:p>
-      <w:pPr>
-        <w:spacing w:before="0" w:after="200" w:line="276"/>
-        <w:ind w:right="0" w:left="0" w:firstLine="0"/>
-        <w:jc w:val="left"/>
-        <w:rPr>
-          <w:rFonts w:ascii="맑은 고딕" w:hAnsi="맑은 고딕" w:cs="맑은 고딕" w:eastAsia="맑은 고딕"/>
-          <w:color w:val="auto"/>
-          <w:spacing w:val="0"/>
-          <w:position w:val="0"/>
-          <w:sz w:val="20"/>
-          <w:shd w:fill="auto" w:val="clear"/>
-        </w:rPr>
-      </w:pPr>
-    </w:p>
-    <w:p>
-      <w:pPr>
-        <w:spacing w:before="0" w:after="200" w:line="276"/>
-        <w:ind w:right="0" w:left="0" w:firstLine="0"/>
-        <w:jc w:val="left"/>
-        <w:rPr>
-          <w:rFonts w:ascii="맑은 고딕" w:hAnsi="맑은 고딕" w:cs="맑은 고딕" w:eastAsia="맑은 고딕"/>
-          <w:b/>
-          <w:color w:val="auto"/>
-          <w:spacing w:val="0"/>
-          <w:position w:val="0"/>
-          <w:sz w:val="20"/>
-          <w:shd w:fill="auto" w:val="clear"/>
-        </w:rPr>
-      </w:pPr>
-      <w:r>
-        <w:rPr>
-          <w:rFonts w:ascii="맑은 고딕" w:hAnsi="맑은 고딕" w:cs="맑은 고딕" w:eastAsia="맑은 고딕"/>
-          <w:b/>
-          <w:color w:val="auto"/>
-          <w:spacing w:val="0"/>
-          <w:position w:val="0"/>
-          <w:sz w:val="20"/>
-          <w:shd w:fill="auto" w:val="clear"/>
-        </w:rPr>
         <w:t xml:space="preserve">It will be nice</w:t>
         <w:tab/>
-      </w:r>
-      <w:r>
-        <w:rPr>
-          <w:rFonts w:ascii="맑은 고딕" w:hAnsi="맑은 고딕" w:cs="맑은 고딕" w:eastAsia="맑은 고딕"/>
-          <w:b/>
-          <w:color w:val="auto"/>
-          <w:spacing w:val="0"/>
-          <w:position w:val="0"/>
-          <w:sz w:val="20"/>
-          <w:shd w:fill="auto" w:val="clear"/>
-        </w:rPr>
         <w:t xml:space="preserve">그거 좋을 것 같은데요.</w:t>
       </w:r>
     </w:p>

</xml_diff>